<commit_message>
Deleted old files; language doc have markers now
</commit_message>
<xml_diff>
--- a/dict/dict_clear.docx
+++ b/dict/dict_clear.docx
@@ -3,6 +3,13 @@
 <w:document xmlns:wpc="http://schemas.microsoft.com/office/word/2010/wordprocessingCanvas" xmlns:cx="http://schemas.microsoft.com/office/drawing/2014/chartex" xmlns:cx1="http://schemas.microsoft.com/office/drawing/2015/9/8/chartex" xmlns:cx2="http://schemas.microsoft.com/office/drawing/2015/10/21/chartex" xmlns:cx3="http://schemas.microsoft.com/office/drawing/2016/5/9/chartex" xmlns:cx4="http://schemas.microsoft.com/office/drawing/2016/5/10/chartex" xmlns:cx5="http://schemas.microsoft.com/office/drawing/2016/5/11/chartex" xmlns:cx6="http://schemas.microsoft.com/office/drawing/2016/5/12/chartex" xmlns:cx7="http://schemas.microsoft.com/office/drawing/2016/5/13/chartex" xmlns:cx8="http://schemas.microsoft.com/office/drawing/2016/5/14/chartex" xmlns:mc="http://schemas.openxmlformats.org/markup-compatibility/2006" xmlns:aink="http://schemas.microsoft.com/office/drawing/2016/ink" xmlns:am3d="http://schemas.microsoft.com/office/drawing/2017/model3d" xmlns:o="urn:schemas-microsoft-com:office:office" xmlns:r="http://schemas.openxmlformats.org/officeDocument/2006/relationships" xmlns:m="http://schemas.openxmlformats.org/officeDocument/2006/math" xmlns:v="urn:schemas-microsoft-com:vml" xmlns:wp14="http://schemas.microsoft.com/office/word/2010/wordprocessingDrawing" xmlns:wp="http://schemas.openxmlformats.org/drawingml/2006/wordprocessingDrawing" xmlns:w10="urn:schemas-microsoft-com:office:word" xmlns:w="http://schemas.openxmlformats.org/wordprocessingml/2006/main" xmlns:w14="http://schemas.microsoft.com/office/word/2010/wordml" xmlns:w15="http://schemas.microsoft.com/office/word/2012/wordml" xmlns:w16cid="http://schemas.microsoft.com/office/word/2016/wordml/cid" xmlns:w16se="http://schemas.microsoft.com/office/word/2015/wordml/symex" xmlns:wpg="http://schemas.microsoft.com/office/word/2010/wordprocessingGroup" xmlns:wpi="http://schemas.microsoft.com/office/word/2010/wordprocessingInk" xmlns:wne="http://schemas.microsoft.com/office/word/2006/wordml" xmlns:wps="http://schemas.microsoft.com/office/word/2010/wordprocessingShape" mc:Ignorable="w14 w15 w16se w16cid wp14">
   <w:body>
     <w:p>
+      <w:r>
+        <w:t>&lt;1T&gt;</w:t>
+      </w:r>
+      <w:bookmarkStart w:id="0" w:name="_GoBack"/>
+      <w:bookmarkEnd w:id="0"/>
+    </w:p>
+    <w:p>
       <w:pPr>
         <w:pStyle w:val="Heading1"/>
         <w:rPr>
@@ -29,9 +36,9 @@
           <w:sz w:val="48"/>
           <w:szCs w:val="48"/>
         </w:rPr>
-        <w:t>.</w:t>
-      </w:r>
-      <w:proofErr w:type="gramStart"/>
+        <w:t>.clear</w:t>
+      </w:r>
+      <w:proofErr w:type="spellEnd"/>
       <w:r>
         <w:rPr>
           <w:rFonts w:ascii="Times New Roman" w:hAnsi="Times New Roman" w:cs="Times New Roman"/>
@@ -39,27 +46,7 @@
           <w:sz w:val="48"/>
           <w:szCs w:val="48"/>
         </w:rPr>
-        <w:t>clear</w:t>
-      </w:r>
-      <w:proofErr w:type="spellEnd"/>
-      <w:r>
-        <w:rPr>
-          <w:rFonts w:ascii="Times New Roman" w:hAnsi="Times New Roman" w:cs="Times New Roman"/>
-          <w:color w:val="auto"/>
-          <w:sz w:val="48"/>
-          <w:szCs w:val="48"/>
-        </w:rPr>
-        <w:t>(</w:t>
-      </w:r>
-      <w:proofErr w:type="gramEnd"/>
-      <w:r>
-        <w:rPr>
-          <w:rFonts w:ascii="Times New Roman" w:hAnsi="Times New Roman" w:cs="Times New Roman"/>
-          <w:color w:val="auto"/>
-          <w:sz w:val="48"/>
-          <w:szCs w:val="48"/>
-        </w:rPr>
-        <w:t>)</w:t>
+        <w:t>()</w:t>
       </w:r>
     </w:p>
     <w:p>
@@ -91,39 +78,8 @@
           <w:sz w:val="48"/>
           <w:szCs w:val="48"/>
         </w:rPr>
-        <w:t>d.</w:t>
-      </w:r>
-      <w:r>
-        <w:rPr>
-          <w:rFonts w:ascii="Times New Roman" w:hAnsi="Times New Roman" w:cs="Times New Roman"/>
-          <w:color w:val="auto"/>
-          <w:sz w:val="48"/>
-          <w:szCs w:val="48"/>
-        </w:rPr>
-        <w:t xml:space="preserve"> pop </w:t>
-      </w:r>
-      <w:proofErr w:type="gramStart"/>
-      <w:r>
-        <w:rPr>
-          <w:rFonts w:ascii="Times New Roman" w:hAnsi="Times New Roman" w:cs="Times New Roman"/>
-          <w:color w:val="auto"/>
-          <w:sz w:val="48"/>
-          <w:szCs w:val="48"/>
-        </w:rPr>
-        <w:t>( key</w:t>
-      </w:r>
-      <w:proofErr w:type="gramEnd"/>
-      <w:r>
-        <w:rPr>
-          <w:rFonts w:ascii="Times New Roman" w:hAnsi="Times New Roman" w:cs="Times New Roman"/>
-          <w:color w:val="auto"/>
-          <w:sz w:val="48"/>
-          <w:szCs w:val="48"/>
-        </w:rPr>
-        <w:t xml:space="preserve"> , [ value ]) </w:t>
-      </w:r>
-      <w:bookmarkStart w:id="0" w:name="_GoBack"/>
-      <w:bookmarkEnd w:id="0"/>
+        <w:t xml:space="preserve">d. pop ( key , [ value ]) </w:t>
+      </w:r>
     </w:p>
     <w:p>
       <w:pPr>

</xml_diff>

<commit_message>
Deleted old files; language doc have markers now (#19)
</commit_message>
<xml_diff>
--- a/dict/dict_clear.docx
+++ b/dict/dict_clear.docx
@@ -3,6 +3,13 @@
 <w:document xmlns:wpc="http://schemas.microsoft.com/office/word/2010/wordprocessingCanvas" xmlns:cx="http://schemas.microsoft.com/office/drawing/2014/chartex" xmlns:cx1="http://schemas.microsoft.com/office/drawing/2015/9/8/chartex" xmlns:cx2="http://schemas.microsoft.com/office/drawing/2015/10/21/chartex" xmlns:cx3="http://schemas.microsoft.com/office/drawing/2016/5/9/chartex" xmlns:cx4="http://schemas.microsoft.com/office/drawing/2016/5/10/chartex" xmlns:cx5="http://schemas.microsoft.com/office/drawing/2016/5/11/chartex" xmlns:cx6="http://schemas.microsoft.com/office/drawing/2016/5/12/chartex" xmlns:cx7="http://schemas.microsoft.com/office/drawing/2016/5/13/chartex" xmlns:cx8="http://schemas.microsoft.com/office/drawing/2016/5/14/chartex" xmlns:mc="http://schemas.openxmlformats.org/markup-compatibility/2006" xmlns:aink="http://schemas.microsoft.com/office/drawing/2016/ink" xmlns:am3d="http://schemas.microsoft.com/office/drawing/2017/model3d" xmlns:o="urn:schemas-microsoft-com:office:office" xmlns:r="http://schemas.openxmlformats.org/officeDocument/2006/relationships" xmlns:m="http://schemas.openxmlformats.org/officeDocument/2006/math" xmlns:v="urn:schemas-microsoft-com:vml" xmlns:wp14="http://schemas.microsoft.com/office/word/2010/wordprocessingDrawing" xmlns:wp="http://schemas.openxmlformats.org/drawingml/2006/wordprocessingDrawing" xmlns:w10="urn:schemas-microsoft-com:office:word" xmlns:w="http://schemas.openxmlformats.org/wordprocessingml/2006/main" xmlns:w14="http://schemas.microsoft.com/office/word/2010/wordml" xmlns:w15="http://schemas.microsoft.com/office/word/2012/wordml" xmlns:w16cid="http://schemas.microsoft.com/office/word/2016/wordml/cid" xmlns:w16se="http://schemas.microsoft.com/office/word/2015/wordml/symex" xmlns:wpg="http://schemas.microsoft.com/office/word/2010/wordprocessingGroup" xmlns:wpi="http://schemas.microsoft.com/office/word/2010/wordprocessingInk" xmlns:wne="http://schemas.microsoft.com/office/word/2006/wordml" xmlns:wps="http://schemas.microsoft.com/office/word/2010/wordprocessingShape" mc:Ignorable="w14 w15 w16se w16cid wp14">
   <w:body>
     <w:p>
+      <w:r>
+        <w:t>&lt;1T&gt;</w:t>
+      </w:r>
+      <w:bookmarkStart w:id="0" w:name="_GoBack"/>
+      <w:bookmarkEnd w:id="0"/>
+    </w:p>
+    <w:p>
       <w:pPr>
         <w:pStyle w:val="Heading1"/>
         <w:rPr>
@@ -29,9 +36,9 @@
           <w:sz w:val="48"/>
           <w:szCs w:val="48"/>
         </w:rPr>
-        <w:t>.</w:t>
-      </w:r>
-      <w:proofErr w:type="gramStart"/>
+        <w:t>.clear</w:t>
+      </w:r>
+      <w:proofErr w:type="spellEnd"/>
       <w:r>
         <w:rPr>
           <w:rFonts w:ascii="Times New Roman" w:hAnsi="Times New Roman" w:cs="Times New Roman"/>
@@ -39,27 +46,7 @@
           <w:sz w:val="48"/>
           <w:szCs w:val="48"/>
         </w:rPr>
-        <w:t>clear</w:t>
-      </w:r>
-      <w:proofErr w:type="spellEnd"/>
-      <w:r>
-        <w:rPr>
-          <w:rFonts w:ascii="Times New Roman" w:hAnsi="Times New Roman" w:cs="Times New Roman"/>
-          <w:color w:val="auto"/>
-          <w:sz w:val="48"/>
-          <w:szCs w:val="48"/>
-        </w:rPr>
-        <w:t>(</w:t>
-      </w:r>
-      <w:proofErr w:type="gramEnd"/>
-      <w:r>
-        <w:rPr>
-          <w:rFonts w:ascii="Times New Roman" w:hAnsi="Times New Roman" w:cs="Times New Roman"/>
-          <w:color w:val="auto"/>
-          <w:sz w:val="48"/>
-          <w:szCs w:val="48"/>
-        </w:rPr>
-        <w:t>)</w:t>
+        <w:t>()</w:t>
       </w:r>
     </w:p>
     <w:p>
@@ -91,39 +78,8 @@
           <w:sz w:val="48"/>
           <w:szCs w:val="48"/>
         </w:rPr>
-        <w:t>d.</w:t>
-      </w:r>
-      <w:r>
-        <w:rPr>
-          <w:rFonts w:ascii="Times New Roman" w:hAnsi="Times New Roman" w:cs="Times New Roman"/>
-          <w:color w:val="auto"/>
-          <w:sz w:val="48"/>
-          <w:szCs w:val="48"/>
-        </w:rPr>
-        <w:t xml:space="preserve"> pop </w:t>
-      </w:r>
-      <w:proofErr w:type="gramStart"/>
-      <w:r>
-        <w:rPr>
-          <w:rFonts w:ascii="Times New Roman" w:hAnsi="Times New Roman" w:cs="Times New Roman"/>
-          <w:color w:val="auto"/>
-          <w:sz w:val="48"/>
-          <w:szCs w:val="48"/>
-        </w:rPr>
-        <w:t>( key</w:t>
-      </w:r>
-      <w:proofErr w:type="gramEnd"/>
-      <w:r>
-        <w:rPr>
-          <w:rFonts w:ascii="Times New Roman" w:hAnsi="Times New Roman" w:cs="Times New Roman"/>
-          <w:color w:val="auto"/>
-          <w:sz w:val="48"/>
-          <w:szCs w:val="48"/>
-        </w:rPr>
-        <w:t xml:space="preserve"> , [ value ]) </w:t>
-      </w:r>
-      <w:bookmarkStart w:id="0" w:name="_GoBack"/>
-      <w:bookmarkEnd w:id="0"/>
+        <w:t xml:space="preserve">d. pop ( key , [ value ]) </w:t>
+      </w:r>
     </w:p>
     <w:p>
       <w:pPr>

</xml_diff>